<commit_message>
Lots of updates, New forms, new use cases.
Lots of updates, New forms, new use cases.
</commit_message>
<xml_diff>
--- a/Property Rental Use Case's/Use Case Rent Property.docx
+++ b/Property Rental Use Case's/Use Case Rent Property.docx
@@ -62,11 +62,9 @@
       </w:tr>
     </w:tbl>
     <w:p>
-      <w:pPr>
-        <w:rPr>
-          <w:color w:val="FF0000"/>
-        </w:rPr>
-      </w:pPr>
+      <w:r>
+        <w:t>This function will set up a rental contract and add it to the system.</w:t>
+      </w:r>
     </w:p>
     <w:p>
       <w:pPr>
@@ -82,7 +80,7 @@
         <mc:AlternateContent>
           <mc:Choice Requires="wpg">
             <w:drawing>
-              <wp:anchor distT="0" distB="0" distL="114300" distR="114300" simplePos="0" relativeHeight="251714560" behindDoc="0" locked="0" layoutInCell="1" allowOverlap="1" wp14:anchorId="183123C5" wp14:editId="7CDA3FCF">
+              <wp:anchor distT="0" distB="0" distL="114300" distR="114300" simplePos="0" relativeHeight="251662336" behindDoc="0" locked="0" layoutInCell="1" allowOverlap="1" wp14:anchorId="18A192C5" wp14:editId="09885015">
                 <wp:simplePos x="0" y="0"/>
                 <wp:positionH relativeFrom="column">
                   <wp:posOffset>642620</wp:posOffset>
@@ -93,7 +91,7 @@
                 <wp:extent cx="882650" cy="861060"/>
                 <wp:effectExtent l="0" t="0" r="0" b="0"/>
                 <wp:wrapNone/>
-                <wp:docPr id="38" name="Group 38"/>
+                <wp:docPr id="3" name="Group 3"/>
                 <wp:cNvGraphicFramePr/>
                 <a:graphic xmlns:a="http://schemas.openxmlformats.org/drawingml/2006/main">
                   <a:graphicData uri="http://schemas.microsoft.com/office/word/2010/wordprocessingGroup">
@@ -108,7 +106,7 @@
                         </a:xfrm>
                       </wpg:grpSpPr>
                       <wpg:grpSp>
-                        <wpg:cNvPr id="27" name="Group 27"/>
+                        <wpg:cNvPr id="4" name="Group 4"/>
                         <wpg:cNvGrpSpPr/>
                         <wpg:grpSpPr>
                           <a:xfrm>
@@ -119,7 +117,7 @@
                           </a:xfrm>
                         </wpg:grpSpPr>
                         <wps:wsp>
-                          <wps:cNvPr id="28" name="Smiley Face 28"/>
+                          <wps:cNvPr id="5" name="Smiley Face 5"/>
                           <wps:cNvSpPr/>
                           <wps:spPr>
                             <a:xfrm>
@@ -160,7 +158,7 @@
                           </wps:bodyPr>
                         </wps:wsp>
                         <wps:wsp>
-                          <wps:cNvPr id="29" name="Straight Connector 29"/>
+                          <wps:cNvPr id="6" name="Straight Connector 6"/>
                           <wps:cNvCnPr/>
                           <wps:spPr>
                             <a:xfrm>
@@ -188,7 +186,7 @@
                           <wps:bodyPr/>
                         </wps:wsp>
                         <wps:wsp>
-                          <wps:cNvPr id="30" name="Straight Connector 30"/>
+                          <wps:cNvPr id="7" name="Straight Connector 7"/>
                           <wps:cNvCnPr/>
                           <wps:spPr>
                             <a:xfrm>
@@ -216,7 +214,7 @@
                           <wps:bodyPr/>
                         </wps:wsp>
                         <wpg:grpSp>
-                          <wpg:cNvPr id="31" name="Group 31"/>
+                          <wpg:cNvPr id="8" name="Group 8"/>
                           <wpg:cNvGrpSpPr/>
                           <wpg:grpSpPr>
                             <a:xfrm>
@@ -227,7 +225,7 @@
                             </a:xfrm>
                           </wpg:grpSpPr>
                           <wps:wsp>
-                            <wps:cNvPr id="32" name="Straight Connector 32"/>
+                            <wps:cNvPr id="9" name="Straight Connector 9"/>
                             <wps:cNvCnPr/>
                             <wps:spPr>
                               <a:xfrm flipH="1">
@@ -255,7 +253,7 @@
                             <wps:bodyPr/>
                           </wps:wsp>
                           <wps:wsp>
-                            <wps:cNvPr id="33" name="Straight Connector 33"/>
+                            <wps:cNvPr id="60" name="Straight Connector 60"/>
                             <wps:cNvCnPr/>
                             <wps:spPr>
                               <a:xfrm>
@@ -285,7 +283,7 @@
                         </wpg:grpSp>
                       </wpg:grpSp>
                       <wps:wsp>
-                        <wps:cNvPr id="34" name="Text Box 34"/>
+                        <wps:cNvPr id="61" name="Text Box 61"/>
                         <wps:cNvSpPr txBox="1"/>
                         <wps:spPr>
                           <a:xfrm>
@@ -353,8 +351,8 @@
           </mc:Choice>
           <mc:Fallback>
             <w:pict>
-              <v:group w14:anchorId="183123C5" id="Group 38" o:spid="_x0000_s1026" style="position:absolute;margin-left:50.6pt;margin-top:3.2pt;width:69.5pt;height:67.8pt;z-index:251714560;mso-width-relative:margin" coordorigin="-2095" coordsize="8826,8610" o:gfxdata="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">
-                <v:group id="Group 27" o:spid="_x0000_s1027" style="position:absolute;left:1143;width:2228;height:6078" coordsize="3143,8572" o:gfxdata="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">
+              <v:group w14:anchorId="18A192C5" id="Group 3" o:spid="_x0000_s1026" style="position:absolute;margin-left:50.6pt;margin-top:3.2pt;width:69.5pt;height:67.8pt;z-index:251662336;mso-width-relative:margin" coordorigin="-2095" coordsize="8826,8610" o:gfxdata="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">
+                <v:group id="Group 4" o:spid="_x0000_s1027" style="position:absolute;left:1143;width:2228;height:6078" coordsize="3143,8572" o:gfxdata="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">
                   <v:shapetype id="_x0000_t96" coordsize="21600,21600" o:spt="96" adj="17520" path="m10800,qx,10800,10800,21600,21600,10800,10800,xem7340,6445qx6215,7570,7340,8695,8465,7570,7340,6445xnfem14260,6445qx13135,7570,14260,8695,15385,7570,14260,6445xnfem4960@0c8853@3,12747@3,16640@0nfe">
                     <v:formulas>
                       <v:f eqn="sum 33030 0 #0"/>
@@ -368,19 +366,19 @@
                     </v:handles>
                     <o:complex v:ext="view"/>
                   </v:shapetype>
-                  <v:shape id="Smiley Face 28" o:spid="_x0000_s1028" type="#_x0000_t96" style="position:absolute;left:476;width:2381;height:2857;visibility:visible;mso-wrap-style:square;v-text-anchor:middle" o:gfxdata="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" filled="f" strokecolor="black [3213]" strokeweight=".5pt"/>
-                  <v:line id="Straight Connector 29" o:spid="_x0000_s1029" style="position:absolute;visibility:visible;mso-wrap-style:square" from="1619,2857" to="1619,6858" o:connectortype="straight" o:gfxdata="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" strokecolor="black [3040]"/>
-                  <v:line id="Straight Connector 30" o:spid="_x0000_s1030" style="position:absolute;visibility:visible;mso-wrap-style:square" from="0,4000" to="3143,4000" o:connectortype="straight" o:gfxdata="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" strokecolor="black [3040]"/>
-                  <v:group id="Group 31" o:spid="_x0000_s1031" style="position:absolute;left:285;top:6762;width:2572;height:1810" coordsize="257175,180975" o:gfxdata="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">
-                    <v:line id="Straight Connector 32" o:spid="_x0000_s1032" style="position:absolute;flip:x;visibility:visible;mso-wrap-style:square" from="0,0" to="142875,180975" o:connectortype="straight" o:gfxdata="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" strokecolor="black [3040]"/>
-                    <v:line id="Straight Connector 33" o:spid="_x0000_s1033" style="position:absolute;visibility:visible;mso-wrap-style:square" from="133350,9525" to="257175,171450" o:connectortype="straight" o:gfxdata="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" strokecolor="black [3040]"/>
+                  <v:shape id="Smiley Face 5" o:spid="_x0000_s1028" type="#_x0000_t96" style="position:absolute;left:476;width:2381;height:2857;visibility:visible;mso-wrap-style:square;v-text-anchor:middle" o:gfxdata="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" filled="f" strokecolor="black [3213]" strokeweight=".5pt"/>
+                  <v:line id="Straight Connector 6" o:spid="_x0000_s1029" style="position:absolute;visibility:visible;mso-wrap-style:square" from="1619,2857" to="1619,6858" o:connectortype="straight" o:gfxdata="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" strokecolor="black [3040]"/>
+                  <v:line id="Straight Connector 7" o:spid="_x0000_s1030" style="position:absolute;visibility:visible;mso-wrap-style:square" from="0,4000" to="3143,4000" o:connectortype="straight" o:gfxdata="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" strokecolor="black [3040]"/>
+                  <v:group id="Group 8" o:spid="_x0000_s1031" style="position:absolute;left:285;top:6762;width:2572;height:1810" coordsize="257175,180975" o:gfxdata="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">
+                    <v:line id="Straight Connector 9" o:spid="_x0000_s1032" style="position:absolute;flip:x;visibility:visible;mso-wrap-style:square" from="0,0" to="142875,180975" o:connectortype="straight" o:gfxdata="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" strokecolor="black [3040]"/>
+                    <v:line id="Straight Connector 60" o:spid="_x0000_s1033" style="position:absolute;visibility:visible;mso-wrap-style:square" from="133350,9525" to="257175,171450" o:connectortype="straight" o:gfxdata="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" strokecolor="black [3040]"/>
                   </v:group>
                 </v:group>
                 <v:shapetype id="_x0000_t202" coordsize="21600,21600" o:spt="202" path="m,l,21600r21600,l21600,xe">
                   <v:stroke joinstyle="miter"/>
                   <v:path gradientshapeok="t" o:connecttype="rect"/>
                 </v:shapetype>
-                <v:shape id="Text Box 34" o:spid="_x0000_s1034" type="#_x0000_t202" style="position:absolute;left:-2095;top:6553;width:8826;height:2057;visibility:visible;mso-wrap-style:square;v-text-anchor:top" o:gfxdata="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" fillcolor="white [3212]" stroked="f" strokeweight=".5pt">
+                <v:shape id="Text Box 61" o:spid="_x0000_s1034" type="#_x0000_t202" style="position:absolute;left:-2095;top:6553;width:8826;height:2057;visibility:visible;mso-wrap-style:square;v-text-anchor:top" o:gfxdata="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" fillcolor="white [3212]" stroked="f" strokeweight=".5pt">
                   <v:textbox>
                     <w:txbxContent>
                       <w:p>
@@ -413,7 +411,7 @@
         <mc:AlternateContent>
           <mc:Choice Requires="wpg">
             <w:drawing>
-              <wp:anchor distT="0" distB="0" distL="114300" distR="114300" simplePos="0" relativeHeight="251719680" behindDoc="0" locked="0" layoutInCell="1" allowOverlap="1" wp14:anchorId="6012FC7C" wp14:editId="53DE9F22">
+              <wp:anchor distT="0" distB="0" distL="114300" distR="114300" simplePos="0" relativeHeight="251663360" behindDoc="0" locked="0" layoutInCell="1" allowOverlap="1" wp14:anchorId="4D74F82A" wp14:editId="1B61487D">
                 <wp:simplePos x="0" y="0"/>
                 <wp:positionH relativeFrom="column">
                   <wp:posOffset>4006850</wp:posOffset>
@@ -424,7 +422,7 @@
                 <wp:extent cx="628650" cy="861060"/>
                 <wp:effectExtent l="0" t="0" r="0" b="0"/>
                 <wp:wrapNone/>
-                <wp:docPr id="1" name="Group 1"/>
+                <wp:docPr id="62" name="Group 62"/>
                 <wp:cNvGraphicFramePr/>
                 <a:graphic xmlns:a="http://schemas.openxmlformats.org/drawingml/2006/main">
                   <a:graphicData uri="http://schemas.microsoft.com/office/word/2010/wordprocessingGroup">
@@ -439,7 +437,7 @@
                         </a:xfrm>
                       </wpg:grpSpPr>
                       <wpg:grpSp>
-                        <wpg:cNvPr id="2" name="Group 2"/>
+                        <wpg:cNvPr id="63" name="Group 63"/>
                         <wpg:cNvGrpSpPr/>
                         <wpg:grpSpPr>
                           <a:xfrm>
@@ -450,7 +448,7 @@
                           </a:xfrm>
                         </wpg:grpSpPr>
                         <wps:wsp>
-                          <wps:cNvPr id="3" name="Smiley Face 3"/>
+                          <wps:cNvPr id="64" name="Smiley Face 64"/>
                           <wps:cNvSpPr/>
                           <wps:spPr>
                             <a:xfrm>
@@ -491,7 +489,7 @@
                           </wps:bodyPr>
                         </wps:wsp>
                         <wps:wsp>
-                          <wps:cNvPr id="4" name="Straight Connector 4"/>
+                          <wps:cNvPr id="65" name="Straight Connector 65"/>
                           <wps:cNvCnPr/>
                           <wps:spPr>
                             <a:xfrm>
@@ -519,7 +517,7 @@
                           <wps:bodyPr/>
                         </wps:wsp>
                         <wps:wsp>
-                          <wps:cNvPr id="5" name="Straight Connector 5"/>
+                          <wps:cNvPr id="66" name="Straight Connector 66"/>
                           <wps:cNvCnPr/>
                           <wps:spPr>
                             <a:xfrm>
@@ -547,7 +545,7 @@
                           <wps:bodyPr/>
                         </wps:wsp>
                         <wpg:grpSp>
-                          <wpg:cNvPr id="6" name="Group 6"/>
+                          <wpg:cNvPr id="67" name="Group 67"/>
                           <wpg:cNvGrpSpPr/>
                           <wpg:grpSpPr>
                             <a:xfrm>
@@ -558,7 +556,7 @@
                             </a:xfrm>
                           </wpg:grpSpPr>
                           <wps:wsp>
-                            <wps:cNvPr id="7" name="Straight Connector 7"/>
+                            <wps:cNvPr id="68" name="Straight Connector 68"/>
                             <wps:cNvCnPr/>
                             <wps:spPr>
                               <a:xfrm flipH="1">
@@ -586,7 +584,7 @@
                             <wps:bodyPr/>
                           </wps:wsp>
                           <wps:wsp>
-                            <wps:cNvPr id="8" name="Straight Connector 8"/>
+                            <wps:cNvPr id="69" name="Straight Connector 69"/>
                             <wps:cNvCnPr/>
                             <wps:spPr>
                               <a:xfrm>
@@ -616,7 +614,7 @@
                         </wpg:grpSp>
                       </wpg:grpSp>
                       <wps:wsp>
-                        <wps:cNvPr id="9" name="Text Box 9"/>
+                        <wps:cNvPr id="70" name="Text Box 70"/>
                         <wps:cNvSpPr txBox="1"/>
                         <wps:spPr>
                           <a:xfrm>
@@ -692,17 +690,17 @@
           </mc:Choice>
           <mc:Fallback>
             <w:pict>
-              <v:group w14:anchorId="6012FC7C" id="Group 1" o:spid="_x0000_s1035" style="position:absolute;margin-left:315.5pt;margin-top:17.05pt;width:49.5pt;height:67.8pt;z-index:251719680;mso-width-relative:margin" coordorigin="-952" coordsize="6286,8610" o:gfxdata="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">
-                <v:group id="Group 2" o:spid="_x0000_s1036" style="position:absolute;left:1143;width:2228;height:6078" coordsize="3143,8572" o:gfxdata="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">
-                  <v:shape id="Smiley Face 3" o:spid="_x0000_s1037" type="#_x0000_t96" style="position:absolute;left:476;width:2381;height:2857;visibility:visible;mso-wrap-style:square;v-text-anchor:middle" o:gfxdata="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" filled="f" strokecolor="black [3213]" strokeweight=".5pt"/>
-                  <v:line id="Straight Connector 4" o:spid="_x0000_s1038" style="position:absolute;visibility:visible;mso-wrap-style:square" from="1619,2857" to="1619,6858" o:connectortype="straight" o:gfxdata="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" strokecolor="black [3040]"/>
-                  <v:line id="Straight Connector 5" o:spid="_x0000_s1039" style="position:absolute;visibility:visible;mso-wrap-style:square" from="0,4000" to="3143,4000" o:connectortype="straight" o:gfxdata="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" strokecolor="black [3040]"/>
-                  <v:group id="Group 6" o:spid="_x0000_s1040" style="position:absolute;left:285;top:6762;width:2572;height:1810" coordsize="257175,180975" o:gfxdata="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">
-                    <v:line id="Straight Connector 7" o:spid="_x0000_s1041" style="position:absolute;flip:x;visibility:visible;mso-wrap-style:square" from="0,0" to="142875,180975" o:connectortype="straight" o:gfxdata="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" strokecolor="black [3040]"/>
-                    <v:line id="Straight Connector 8" o:spid="_x0000_s1042" style="position:absolute;visibility:visible;mso-wrap-style:square" from="133350,9525" to="257175,171450" o:connectortype="straight" o:gfxdata="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" strokecolor="black [3040]"/>
+              <v:group w14:anchorId="4D74F82A" id="Group 62" o:spid="_x0000_s1035" style="position:absolute;margin-left:315.5pt;margin-top:17.05pt;width:49.5pt;height:67.8pt;z-index:251663360;mso-width-relative:margin" coordorigin="-952" coordsize="6286,8610" o:gfxdata="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">
+                <v:group id="Group 63" o:spid="_x0000_s1036" style="position:absolute;left:1143;width:2228;height:6078" coordsize="3143,8572" o:gfxdata="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">
+                  <v:shape id="Smiley Face 64" o:spid="_x0000_s1037" type="#_x0000_t96" style="position:absolute;left:476;width:2381;height:2857;visibility:visible;mso-wrap-style:square;v-text-anchor:middle" o:gfxdata="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" filled="f" strokecolor="black [3213]" strokeweight=".5pt"/>
+                  <v:line id="Straight Connector 65" o:spid="_x0000_s1038" style="position:absolute;visibility:visible;mso-wrap-style:square" from="1619,2857" to="1619,6858" o:connectortype="straight" o:gfxdata="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" strokecolor="black [3040]"/>
+                  <v:line id="Straight Connector 66" o:spid="_x0000_s1039" style="position:absolute;visibility:visible;mso-wrap-style:square" from="0,4000" to="3143,4000" o:connectortype="straight" o:gfxdata="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" strokecolor="black [3040]"/>
+                  <v:group id="Group 67" o:spid="_x0000_s1040" style="position:absolute;left:285;top:6762;width:2572;height:1810" coordsize="257175,180975" o:gfxdata="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">
+                    <v:line id="Straight Connector 68" o:spid="_x0000_s1041" style="position:absolute;flip:x;visibility:visible;mso-wrap-style:square" from="0,0" to="142875,180975" o:connectortype="straight" o:gfxdata="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" strokecolor="black [3040]"/>
+                    <v:line id="Straight Connector 69" o:spid="_x0000_s1042" style="position:absolute;visibility:visible;mso-wrap-style:square" from="133350,9525" to="257175,171450" o:connectortype="straight" o:gfxdata="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" strokecolor="black [3040]"/>
                   </v:group>
                 </v:group>
-                <v:shape id="Text Box 9" o:spid="_x0000_s1043" type="#_x0000_t202" style="position:absolute;left:-952;top:6553;width:6286;height:2057;visibility:visible;mso-wrap-style:square;v-text-anchor:top" o:gfxdata="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" fillcolor="white [3212]" stroked="f" strokeweight=".5pt">
+                <v:shape id="Text Box 70" o:spid="_x0000_s1043" type="#_x0000_t202" style="position:absolute;left:-952;top:6553;width:6286;height:2057;visibility:visible;mso-wrap-style:square;v-text-anchor:top" o:gfxdata="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" fillcolor="white [3212]" stroked="f" strokeweight=".5pt">
                   <v:textbox>
                     <w:txbxContent>
                       <w:p>
@@ -744,7 +742,7 @@
         <mc:AlternateContent>
           <mc:Choice Requires="wps">
             <w:drawing>
-              <wp:anchor distT="0" distB="0" distL="114300" distR="114300" simplePos="0" relativeHeight="251709440" behindDoc="0" locked="0" layoutInCell="1" allowOverlap="1" wp14:anchorId="65212DF8" wp14:editId="0BB1B603">
+              <wp:anchor distT="0" distB="0" distL="114300" distR="114300" simplePos="0" relativeHeight="251661312" behindDoc="0" locked="0" layoutInCell="1" allowOverlap="1" wp14:anchorId="7E26A618" wp14:editId="2BBED9E3">
                 <wp:simplePos x="0" y="0"/>
                 <wp:positionH relativeFrom="column">
                   <wp:posOffset>2171700</wp:posOffset>
@@ -755,7 +753,7 @@
                 <wp:extent cx="1190625" cy="514350"/>
                 <wp:effectExtent l="0" t="0" r="28575" b="19050"/>
                 <wp:wrapNone/>
-                <wp:docPr id="25" name="Oval 25"/>
+                <wp:docPr id="71" name="Oval 71"/>
                 <wp:cNvGraphicFramePr/>
                 <a:graphic xmlns:a="http://schemas.openxmlformats.org/drawingml/2006/main">
                   <a:graphicData uri="http://schemas.microsoft.com/office/word/2010/wordprocessingShape">
@@ -826,7 +824,7 @@
           </mc:Choice>
           <mc:Fallback>
             <w:pict>
-              <v:oval w14:anchorId="65212DF8" id="Oval 25" o:spid="_x0000_s1044" style="position:absolute;margin-left:171pt;margin-top:19.15pt;width:93.75pt;height:40.5pt;z-index:251709440;visibility:visible;mso-wrap-style:square;mso-wrap-distance-left:9pt;mso-wrap-distance-top:0;mso-wrap-distance-right:9pt;mso-wrap-distance-bottom:0;mso-position-horizontal:absolute;mso-position-horizontal-relative:text;mso-position-vertical:absolute;mso-position-vertical-relative:text;v-text-anchor:middle" o:gfxdata="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" filled="f" strokecolor="black [3213]" strokeweight="1pt">
+              <v:oval w14:anchorId="7E26A618" id="Oval 71" o:spid="_x0000_s1044" style="position:absolute;margin-left:171pt;margin-top:19.15pt;width:93.75pt;height:40.5pt;z-index:251661312;visibility:visible;mso-wrap-style:square;mso-wrap-distance-left:9pt;mso-wrap-distance-top:0;mso-wrap-distance-right:9pt;mso-wrap-distance-bottom:0;mso-position-horizontal:absolute;mso-position-horizontal-relative:text;mso-position-vertical:absolute;mso-position-vertical-relative:text;v-text-anchor:middle" o:gfxdata="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" filled="f" strokecolor="black [3213]" strokeweight="1pt">
                 <v:textbox>
                   <w:txbxContent>
                     <w:p>
@@ -868,7 +866,7 @@
         <mc:AlternateContent>
           <mc:Choice Requires="wps">
             <w:drawing>
-              <wp:anchor distT="0" distB="0" distL="114300" distR="114300" simplePos="0" relativeHeight="251701248" behindDoc="0" locked="0" layoutInCell="1" allowOverlap="1" wp14:anchorId="722EB485" wp14:editId="526430AB">
+              <wp:anchor distT="0" distB="0" distL="114300" distR="114300" simplePos="0" relativeHeight="251660288" behindDoc="0" locked="0" layoutInCell="1" allowOverlap="1" wp14:anchorId="53B993FC" wp14:editId="116EFF12">
                 <wp:simplePos x="0" y="0"/>
                 <wp:positionH relativeFrom="column">
                   <wp:posOffset>3413760</wp:posOffset>
@@ -879,7 +877,7 @@
                 <wp:extent cx="723900" cy="68580"/>
                 <wp:effectExtent l="0" t="0" r="19050" b="26670"/>
                 <wp:wrapNone/>
-                <wp:docPr id="21" name="Straight Connector 21"/>
+                <wp:docPr id="72" name="Straight Connector 72"/>
                 <wp:cNvGraphicFramePr/>
                 <a:graphic xmlns:a="http://schemas.openxmlformats.org/drawingml/2006/main">
                   <a:graphicData uri="http://schemas.microsoft.com/office/word/2010/wordprocessingShape">
@@ -923,7 +921,7 @@
           </mc:Choice>
           <mc:Fallback>
             <w:pict>
-              <v:line w14:anchorId="4AF0C12D" id="Straight Connector 21" o:spid="_x0000_s1026" style="position:absolute;z-index:251701248;visibility:visible;mso-wrap-style:square;mso-width-percent:0;mso-height-percent:0;mso-wrap-distance-left:9pt;mso-wrap-distance-top:0;mso-wrap-distance-right:9pt;mso-wrap-distance-bottom:0;mso-position-horizontal:absolute;mso-position-horizontal-relative:text;mso-position-vertical:absolute;mso-position-vertical-relative:text;mso-width-percent:0;mso-height-percent:0;mso-width-relative:margin;mso-height-relative:margin" from="268.8pt,14.5pt" to="325.8pt,19.9pt" o:gfxdata="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" strokecolor="black [3040]"/>
+              <v:line w14:anchorId="1942BE6C" id="Straight Connector 72" o:spid="_x0000_s1026" style="position:absolute;z-index:251660288;visibility:visible;mso-wrap-style:square;mso-width-percent:0;mso-height-percent:0;mso-wrap-distance-left:9pt;mso-wrap-distance-top:0;mso-wrap-distance-right:9pt;mso-wrap-distance-bottom:0;mso-position-horizontal:absolute;mso-position-horizontal-relative:text;mso-position-vertical:absolute;mso-position-vertical-relative:text;mso-width-percent:0;mso-height-percent:0;mso-width-relative:margin;mso-height-relative:margin" from="268.8pt,14.5pt" to="325.8pt,19.9pt" o:gfxdata="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" strokecolor="black [3040]"/>
             </w:pict>
           </mc:Fallback>
         </mc:AlternateContent>
@@ -937,7 +935,7 @@
         <mc:AlternateContent>
           <mc:Choice Requires="wps">
             <w:drawing>
-              <wp:anchor distT="0" distB="0" distL="114300" distR="114300" simplePos="0" relativeHeight="251697152" behindDoc="0" locked="0" layoutInCell="1" allowOverlap="1" wp14:anchorId="78EA91EC" wp14:editId="0E5CA7CB">
+              <wp:anchor distT="0" distB="0" distL="114300" distR="114300" simplePos="0" relativeHeight="251659264" behindDoc="0" locked="0" layoutInCell="1" allowOverlap="1" wp14:anchorId="6A3C04D1" wp14:editId="1B91B75F">
                 <wp:simplePos x="0" y="0"/>
                 <wp:positionH relativeFrom="column">
                   <wp:posOffset>1264920</wp:posOffset>
@@ -948,7 +946,7 @@
                 <wp:extent cx="883920" cy="41910"/>
                 <wp:effectExtent l="0" t="57150" r="0" b="110490"/>
                 <wp:wrapNone/>
-                <wp:docPr id="11" name="Straight Connector 11"/>
+                <wp:docPr id="73" name="Straight Connector 73"/>
                 <wp:cNvGraphicFramePr/>
                 <a:graphic xmlns:a="http://schemas.openxmlformats.org/drawingml/2006/main">
                   <a:graphicData uri="http://schemas.microsoft.com/office/word/2010/wordprocessingShape">
@@ -995,7 +993,7 @@
           </mc:Choice>
           <mc:Fallback>
             <w:pict>
-              <v:line w14:anchorId="109E2719" id="Straight Connector 11" o:spid="_x0000_s1026" style="position:absolute;z-index:251697152;visibility:visible;mso-wrap-style:square;mso-width-percent:0;mso-height-percent:0;mso-wrap-distance-left:9pt;mso-wrap-distance-top:0;mso-wrap-distance-right:9pt;mso-wrap-distance-bottom:0;mso-position-horizontal:absolute;mso-position-horizontal-relative:text;mso-position-vertical:absolute;mso-position-vertical-relative:text;mso-width-percent:0;mso-height-percent:0;mso-width-relative:margin;mso-height-relative:margin" from="99.6pt,9.1pt" to="169.2pt,12.4pt" o:gfxdata="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" strokecolor="black [3040]">
+              <v:line w14:anchorId="67EBAFCB" id="Straight Connector 73" o:spid="_x0000_s1026" style="position:absolute;z-index:251659264;visibility:visible;mso-wrap-style:square;mso-width-percent:0;mso-height-percent:0;mso-wrap-distance-left:9pt;mso-wrap-distance-top:0;mso-wrap-distance-right:9pt;mso-wrap-distance-bottom:0;mso-position-horizontal:absolute;mso-position-horizontal-relative:text;mso-position-vertical:absolute;mso-position-vertical-relative:text;mso-width-percent:0;mso-height-percent:0;mso-width-relative:margin;mso-height-relative:margin" from="99.6pt,9.1pt" to="169.2pt,12.4pt" o:gfxdata="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" strokecolor="black [3040]">
                 <v:stroke endarrow="block" endarrowwidth="wide" endarrowlength="long"/>
               </v:line>
             </w:pict>
@@ -1561,14 +1559,7 @@
                 <w:b/>
                 <w:sz w:val="24"/>
               </w:rPr>
-              <w:t xml:space="preserve"> </w:t>
-            </w:r>
-            <w:r>
-              <w:rPr>
-                <w:b/>
-                <w:sz w:val="24"/>
-              </w:rPr>
-              <w:t>Scenario</w:t>
+              <w:t xml:space="preserve"> Scenario</w:t>
             </w:r>
           </w:p>
         </w:tc>
@@ -1776,28 +1767,6 @@
                 <w:sz w:val="24"/>
               </w:rPr>
             </w:pPr>
-            <w:r>
-              <w:rPr>
-                <w:b/>
-                <w:sz w:val="24"/>
-              </w:rPr>
-              <w:t xml:space="preserve">Step 6: </w:t>
-            </w:r>
-            <w:r>
-              <w:rPr>
-                <w:bCs/>
-                <w:sz w:val="24"/>
-              </w:rPr>
-              <w:t>Agent selects property.</w:t>
-            </w:r>
-          </w:p>
-          <w:p>
-            <w:pPr>
-              <w:rPr>
-                <w:b/>
-                <w:sz w:val="24"/>
-              </w:rPr>
-            </w:pPr>
           </w:p>
           <w:p>
             <w:pPr>
@@ -1855,7 +1824,21 @@
                 <w:bCs/>
                 <w:sz w:val="24"/>
               </w:rPr>
-              <w:t>Estate agent will enter in the data for the rental contract:</w:t>
+              <w:t>Estate agent enter</w:t>
+            </w:r>
+            <w:r>
+              <w:rPr>
+                <w:bCs/>
+                <w:sz w:val="24"/>
+              </w:rPr>
+              <w:t>s</w:t>
+            </w:r>
+            <w:r>
+              <w:rPr>
+                <w:bCs/>
+                <w:sz w:val="24"/>
+              </w:rPr>
+              <w:t xml:space="preserve"> in the data for the rental contract:</w:t>
             </w:r>
           </w:p>
           <w:p>
@@ -1966,7 +1949,7 @@
                 <w:bCs/>
                 <w:sz w:val="24"/>
               </w:rPr>
-              <w:t>List of Tenant’s (max 5)</w:t>
+              <w:t>Select Tenant’s</w:t>
             </w:r>
           </w:p>
           <w:p>
@@ -2087,7 +2070,7 @@
               <w:rPr>
                 <w:sz w:val="24"/>
               </w:rPr>
-              <w:t xml:space="preserve"> property with matching eircode s retrieved from Properties data file.</w:t>
+              <w:t xml:space="preserve"> property with matching eircode is retrieved from Properties data file.</w:t>
             </w:r>
           </w:p>
           <w:p>
@@ -2115,7 +2098,7 @@
               <w:rPr>
                 <w:sz w:val="24"/>
               </w:rPr>
-              <w:t xml:space="preserve"> Display Property Selection with property details.</w:t>
+              <w:t xml:space="preserve"> Set Property found as the Property to rent.</w:t>
             </w:r>
           </w:p>
           <w:p>
@@ -2143,15 +2126,8 @@
               <w:rPr>
                 <w:sz w:val="24"/>
               </w:rPr>
-              <w:t xml:space="preserve"> Display Rental UI with rental details.</w:t>
-            </w:r>
-          </w:p>
-          <w:p>
-            <w:pPr>
-              <w:rPr>
-                <w:sz w:val="24"/>
-              </w:rPr>
-            </w:pPr>
+              <w:t xml:space="preserve"> Display Rental UI.</w:t>
+            </w:r>
           </w:p>
           <w:p>
             <w:pPr>
@@ -2319,23 +2295,7 @@
                 <w:bCs/>
                 <w:sz w:val="24"/>
               </w:rPr>
-              <w:t xml:space="preserve">Step </w:t>
-            </w:r>
-            <w:r>
-              <w:rPr>
-                <w:b/>
-                <w:bCs/>
-                <w:sz w:val="24"/>
-              </w:rPr>
-              <w:t>10</w:t>
-            </w:r>
-            <w:r>
-              <w:rPr>
-                <w:b/>
-                <w:bCs/>
-                <w:sz w:val="24"/>
-              </w:rPr>
-              <w:t xml:space="preserve">: </w:t>
+              <w:t xml:space="preserve">Step 10: </w:t>
             </w:r>
             <w:r>
               <w:rPr>
@@ -2347,68 +2307,33 @@
               <w:rPr>
                 <w:sz w:val="24"/>
               </w:rPr>
-              <w:t xml:space="preserve"> If deposit is paid </w:t>
-            </w:r>
-            <w:r>
-              <w:rPr>
-                <w:sz w:val="24"/>
-              </w:rPr>
-              <w:t xml:space="preserve">&amp; </w:t>
-            </w:r>
-            <w:r>
-              <w:rPr>
-                <w:sz w:val="24"/>
-              </w:rPr>
-              <w:lastRenderedPageBreak/>
-              <w:t xml:space="preserve">Direct Debit set up, </w:t>
-            </w:r>
-            <w:r>
-              <w:rPr>
-                <w:sz w:val="24"/>
-              </w:rPr>
-              <w:t>set status to ‘V’ for valid.</w:t>
-            </w:r>
-          </w:p>
-          <w:p>
-            <w:pPr>
-              <w:rPr>
-                <w:b/>
-                <w:bCs/>
-                <w:sz w:val="24"/>
-              </w:rPr>
-            </w:pPr>
-          </w:p>
-          <w:p>
-            <w:pPr>
-              <w:rPr>
-                <w:b/>
-                <w:bCs/>
-                <w:sz w:val="24"/>
-              </w:rPr>
-            </w:pPr>
-            <w:r>
-              <w:rPr>
-                <w:b/>
-                <w:bCs/>
-                <w:sz w:val="24"/>
-              </w:rPr>
-              <w:t>Step</w:t>
-            </w:r>
-            <w:r>
-              <w:rPr>
-                <w:b/>
-                <w:bCs/>
-                <w:sz w:val="24"/>
-              </w:rPr>
-              <w:t xml:space="preserve"> 11</w:t>
-            </w:r>
-            <w:r>
-              <w:rPr>
-                <w:b/>
-                <w:bCs/>
-                <w:sz w:val="24"/>
-              </w:rPr>
-              <w:t xml:space="preserve">: </w:t>
+              <w:t xml:space="preserve"> If deposit is paid &amp; Direct Debit set up, set status to ‘V’ for valid.</w:t>
+            </w:r>
+          </w:p>
+          <w:p>
+            <w:pPr>
+              <w:rPr>
+                <w:b/>
+                <w:bCs/>
+                <w:sz w:val="24"/>
+              </w:rPr>
+            </w:pPr>
+          </w:p>
+          <w:p>
+            <w:pPr>
+              <w:rPr>
+                <w:b/>
+                <w:bCs/>
+                <w:sz w:val="24"/>
+              </w:rPr>
+            </w:pPr>
+            <w:r>
+              <w:rPr>
+                <w:b/>
+                <w:bCs/>
+                <w:sz w:val="24"/>
+              </w:rPr>
+              <w:t xml:space="preserve">Step 11: </w:t>
             </w:r>
             <w:r>
               <w:rPr>
@@ -2440,23 +2365,7 @@
                 <w:bCs/>
                 <w:sz w:val="24"/>
               </w:rPr>
-              <w:t xml:space="preserve">Step </w:t>
-            </w:r>
-            <w:r>
-              <w:rPr>
-                <w:b/>
-                <w:bCs/>
-                <w:sz w:val="24"/>
-              </w:rPr>
-              <w:t>12</w:t>
-            </w:r>
-            <w:r>
-              <w:rPr>
-                <w:b/>
-                <w:bCs/>
-                <w:sz w:val="24"/>
-              </w:rPr>
-              <w:t xml:space="preserve">: </w:t>
+              <w:t xml:space="preserve">Step 12: </w:t>
             </w:r>
             <w:r>
               <w:rPr>
@@ -2486,23 +2395,7 @@
                 <w:bCs/>
                 <w:sz w:val="24"/>
               </w:rPr>
-              <w:t xml:space="preserve">Step </w:t>
-            </w:r>
-            <w:r>
-              <w:rPr>
-                <w:b/>
-                <w:bCs/>
-                <w:sz w:val="24"/>
-              </w:rPr>
-              <w:t>13</w:t>
-            </w:r>
-            <w:r>
-              <w:rPr>
-                <w:b/>
-                <w:bCs/>
-                <w:sz w:val="24"/>
-              </w:rPr>
-              <w:t xml:space="preserve">: </w:t>
+              <w:t xml:space="preserve">Step 13: </w:t>
             </w:r>
             <w:r>
               <w:rPr>
@@ -2534,23 +2427,7 @@
                 <w:bCs/>
                 <w:sz w:val="24"/>
               </w:rPr>
-              <w:t xml:space="preserve">Step </w:t>
-            </w:r>
-            <w:r>
-              <w:rPr>
-                <w:b/>
-                <w:bCs/>
-                <w:sz w:val="24"/>
-              </w:rPr>
-              <w:t>14</w:t>
-            </w:r>
-            <w:r>
-              <w:rPr>
-                <w:b/>
-                <w:bCs/>
-                <w:sz w:val="24"/>
-              </w:rPr>
-              <w:t xml:space="preserve">: </w:t>
+              <w:t xml:space="preserve">Step 14: </w:t>
             </w:r>
             <w:r>
               <w:rPr>
@@ -2582,23 +2459,7 @@
                 <w:bCs/>
                 <w:sz w:val="24"/>
               </w:rPr>
-              <w:t xml:space="preserve">Step </w:t>
-            </w:r>
-            <w:r>
-              <w:rPr>
-                <w:b/>
-                <w:bCs/>
-                <w:sz w:val="24"/>
-              </w:rPr>
-              <w:t>15</w:t>
-            </w:r>
-            <w:r>
-              <w:rPr>
-                <w:b/>
-                <w:bCs/>
-                <w:sz w:val="24"/>
-              </w:rPr>
-              <w:t xml:space="preserve">: </w:t>
+              <w:t xml:space="preserve">Step 15: </w:t>
             </w:r>
             <w:r>
               <w:rPr>
@@ -2764,69 +2625,6 @@
               </w:rPr>
             </w:pPr>
           </w:p>
-          <w:p>
-            <w:pPr>
-              <w:rPr>
-                <w:b/>
-                <w:sz w:val="24"/>
-              </w:rPr>
-            </w:pPr>
-          </w:p>
-          <w:p>
-            <w:pPr>
-              <w:rPr>
-                <w:b/>
-                <w:sz w:val="24"/>
-              </w:rPr>
-            </w:pPr>
-          </w:p>
-          <w:p>
-            <w:pPr>
-              <w:rPr>
-                <w:b/>
-                <w:sz w:val="24"/>
-              </w:rPr>
-            </w:pPr>
-          </w:p>
-          <w:p>
-            <w:pPr>
-              <w:rPr>
-                <w:b/>
-                <w:sz w:val="24"/>
-              </w:rPr>
-            </w:pPr>
-          </w:p>
-          <w:p>
-            <w:pPr>
-              <w:rPr>
-                <w:b/>
-                <w:sz w:val="24"/>
-              </w:rPr>
-            </w:pPr>
-          </w:p>
-          <w:p>
-            <w:pPr>
-              <w:rPr>
-                <w:b/>
-                <w:sz w:val="24"/>
-              </w:rPr>
-            </w:pPr>
-          </w:p>
-          <w:p>
-            <w:pPr>
-              <w:rPr>
-                <w:b/>
-                <w:sz w:val="24"/>
-              </w:rPr>
-            </w:pPr>
-            <w:r>
-              <w:rPr>
-                <w:b/>
-                <w:sz w:val="24"/>
-              </w:rPr>
-              <w:t>Invalid Data Entered:</w:t>
-            </w:r>
-          </w:p>
         </w:tc>
         <w:tc>
           <w:tcPr>
@@ -2946,59 +2744,82 @@
           <w:p>
             <w:pPr>
               <w:rPr>
-                <w:b/>
-                <w:bCs/>
-                <w:sz w:val="24"/>
-              </w:rPr>
-            </w:pPr>
-          </w:p>
-          <w:p>
-            <w:pPr>
-              <w:rPr>
-                <w:b/>
-                <w:bCs/>
-                <w:sz w:val="24"/>
-              </w:rPr>
-            </w:pPr>
-          </w:p>
-          <w:p>
-            <w:pPr>
-              <w:rPr>
-                <w:b/>
-                <w:bCs/>
-                <w:sz w:val="24"/>
-              </w:rPr>
-            </w:pPr>
-          </w:p>
-          <w:p>
-            <w:pPr>
-              <w:rPr>
-                <w:sz w:val="24"/>
-              </w:rPr>
-            </w:pPr>
-            <w:r>
-              <w:rPr>
-                <w:b/>
-                <w:bCs/>
-                <w:sz w:val="24"/>
-              </w:rPr>
-              <w:t xml:space="preserve">Step </w:t>
-            </w:r>
-            <w:r>
-              <w:rPr>
-                <w:b/>
-                <w:bCs/>
-                <w:sz w:val="24"/>
-              </w:rPr>
-              <w:t>9</w:t>
-            </w:r>
-            <w:r>
-              <w:rPr>
-                <w:b/>
-                <w:bCs/>
-                <w:sz w:val="24"/>
-              </w:rPr>
-              <w:t xml:space="preserve">: </w:t>
+                <w:sz w:val="24"/>
+              </w:rPr>
+            </w:pPr>
+          </w:p>
+        </w:tc>
+      </w:tr>
+      <w:tr>
+        <w:trPr>
+          <w:trHeight w:val="1728"/>
+        </w:trPr>
+        <w:tc>
+          <w:tcPr>
+            <w:tcW w:w="2660" w:type="dxa"/>
+            <w:tcBorders>
+              <w:top w:val="single" w:sz="4" w:space="0" w:color="auto"/>
+              <w:left w:val="single" w:sz="4" w:space="0" w:color="auto"/>
+              <w:right w:val="single" w:sz="4" w:space="0" w:color="auto"/>
+            </w:tcBorders>
+          </w:tcPr>
+          <w:p>
+            <w:pPr>
+              <w:rPr>
+                <w:b/>
+                <w:sz w:val="24"/>
+              </w:rPr>
+            </w:pPr>
+            <w:r>
+              <w:rPr>
+                <w:b/>
+                <w:sz w:val="24"/>
+              </w:rPr>
+              <w:t>Invalid Data Entered:</w:t>
+            </w:r>
+          </w:p>
+        </w:tc>
+        <w:tc>
+          <w:tcPr>
+            <w:tcW w:w="3452" w:type="dxa"/>
+            <w:tcBorders>
+              <w:top w:val="single" w:sz="4" w:space="0" w:color="auto"/>
+              <w:left w:val="single" w:sz="4" w:space="0" w:color="auto"/>
+              <w:bottom w:val="single" w:sz="4" w:space="0" w:color="auto"/>
+              <w:right w:val="single" w:sz="4" w:space="0" w:color="auto"/>
+            </w:tcBorders>
+          </w:tcPr>
+          <w:p>
+            <w:pPr>
+              <w:rPr>
+                <w:sz w:val="24"/>
+              </w:rPr>
+            </w:pPr>
+          </w:p>
+        </w:tc>
+        <w:tc>
+          <w:tcPr>
+            <w:tcW w:w="3452" w:type="dxa"/>
+            <w:tcBorders>
+              <w:top w:val="single" w:sz="4" w:space="0" w:color="auto"/>
+              <w:left w:val="single" w:sz="4" w:space="0" w:color="auto"/>
+              <w:bottom w:val="single" w:sz="4" w:space="0" w:color="auto"/>
+              <w:right w:val="single" w:sz="4" w:space="0" w:color="auto"/>
+            </w:tcBorders>
+          </w:tcPr>
+          <w:p>
+            <w:pPr>
+              <w:rPr>
+                <w:sz w:val="24"/>
+              </w:rPr>
+            </w:pPr>
+            <w:r>
+              <w:rPr>
+                <w:b/>
+                <w:bCs/>
+                <w:sz w:val="24"/>
+              </w:rPr>
+              <w:t xml:space="preserve">Step 9: </w:t>
             </w:r>
             <w:r>
               <w:rPr>
@@ -3028,23 +2849,7 @@
                 <w:bCs/>
                 <w:sz w:val="24"/>
               </w:rPr>
-              <w:t xml:space="preserve">Step </w:t>
-            </w:r>
-            <w:r>
-              <w:rPr>
-                <w:b/>
-                <w:bCs/>
-                <w:sz w:val="24"/>
-              </w:rPr>
-              <w:t>10</w:t>
-            </w:r>
-            <w:r>
-              <w:rPr>
-                <w:b/>
-                <w:bCs/>
-                <w:sz w:val="24"/>
-              </w:rPr>
-              <w:t xml:space="preserve">: </w:t>
+              <w:t xml:space="preserve">Step 10: </w:t>
             </w:r>
             <w:r>
               <w:rPr>
@@ -3074,42 +2879,23 @@
                 <w:bCs/>
                 <w:sz w:val="24"/>
               </w:rPr>
-              <w:t xml:space="preserve">Step </w:t>
-            </w:r>
-            <w:r>
-              <w:rPr>
-                <w:b/>
-                <w:bCs/>
-                <w:sz w:val="24"/>
-              </w:rPr>
-              <w:t>11</w:t>
-            </w:r>
-            <w:r>
-              <w:rPr>
-                <w:b/>
-                <w:bCs/>
-                <w:sz w:val="24"/>
-              </w:rPr>
-              <w:t xml:space="preserve">: </w:t>
-            </w:r>
-            <w:r>
-              <w:rPr>
-                <w:sz w:val="24"/>
-              </w:rPr>
-              <w:t xml:space="preserve">Return to step </w:t>
-            </w:r>
-            <w:r>
-              <w:rPr>
-                <w:sz w:val="24"/>
-              </w:rPr>
-              <w:t>8</w:t>
-            </w:r>
-            <w:r>
-              <w:rPr>
-                <w:sz w:val="24"/>
-              </w:rPr>
-              <w:t>.</w:t>
-            </w:r>
+              <w:t xml:space="preserve">Step 11: </w:t>
+            </w:r>
+            <w:r>
+              <w:rPr>
+                <w:sz w:val="24"/>
+              </w:rPr>
+              <w:t>Return to step 8.</w:t>
+            </w:r>
+          </w:p>
+          <w:p>
+            <w:pPr>
+              <w:rPr>
+                <w:b/>
+                <w:bCs/>
+                <w:sz w:val="24"/>
+              </w:rPr>
+            </w:pPr>
           </w:p>
         </w:tc>
       </w:tr>
@@ -3164,7 +2950,14 @@
                 <w:rFonts w:cstheme="minorHAnsi"/>
                 <w:sz w:val="24"/>
               </w:rPr>
-              <w:t>Property selected has now been rented &amp; rental contract created.</w:t>
+              <w:t>Property selected has now been rented</w:t>
+            </w:r>
+            <w:r>
+              <w:rPr>
+                <w:rFonts w:cstheme="minorHAnsi"/>
+                <w:sz w:val="24"/>
+              </w:rPr>
+              <w:t>.</w:t>
             </w:r>
           </w:p>
         </w:tc>
@@ -3216,20 +3009,6 @@
                 <w:sz w:val="24"/>
               </w:rPr>
             </w:pPr>
-            <w:r>
-              <w:rPr>
-                <w:rFonts w:cstheme="minorHAnsi"/>
-                <w:sz w:val="24"/>
-              </w:rPr>
-              <w:t xml:space="preserve">Owners can now </w:t>
-            </w:r>
-            <w:r>
-              <w:rPr>
-                <w:rFonts w:cstheme="minorHAnsi"/>
-                <w:sz w:val="24"/>
-              </w:rPr>
-              <w:t>receive rent for property.</w:t>
-            </w:r>
           </w:p>
         </w:tc>
       </w:tr>
@@ -3315,14 +3094,7 @@
                 <w:rFonts w:cstheme="minorHAnsi"/>
                 <w:sz w:val="24"/>
               </w:rPr>
-              <w:t xml:space="preserve"> and Direct Debit must be set up</w:t>
-            </w:r>
-            <w:r>
-              <w:rPr>
-                <w:rFonts w:cstheme="minorHAnsi"/>
-                <w:sz w:val="24"/>
-              </w:rPr>
-              <w:t xml:space="preserve"> before a contract is valid.</w:t>
+              <w:t xml:space="preserve"> and Direct Debit must be set up before a contract is valid.</w:t>
             </w:r>
           </w:p>
           <w:p>

</xml_diff>